<commit_message>
PCB and Enclosure Update
- Swapped RJ11 connector to match Sparkfun Breakout board / reduce number of parts
- Swapped RJ11 wiring to match QWIIC adapter board / LipSync
- Modified USB Knockout on Case
-
</commit_message>
<xml_diff>
--- a/Documentation/Working_Documents/Forest_Hub_Design_Rationale.docx
+++ b/Documentation/Working_Documents/Forest_Hub_Design_Rationale.docx
@@ -14615,8 +14615,8 @@
 <file path=customXml/item2.xml><?xml version="1.0" encoding="utf-8"?>
 <p:properties xmlns:p="http://schemas.microsoft.com/office/2006/metadata/properties" xmlns:xsi="http://www.w3.org/2001/XMLSchema-instance" xmlns:pc="http://schemas.microsoft.com/office/infopath/2007/PartnerControls">
   <documentManagement>
-    <TaxCatchAll xmlns="72c39c84-b0a3-45a2-a38c-ff46bb47f11f" xsi:nil="true"/>
-    <lcf76f155ced4ddcb4097134ff3c332f xmlns="cf9f6c1f-8ad0-4eb8-bb2b-fb0b622a341e">
+    <TaxCatchAll xmlns="715913e6-4bf0-458f-8160-f18e142d04ff" xsi:nil="true"/>
+    <lcf76f155ced4ddcb4097134ff3c332f xmlns="e718a8af-5d48-45b1-a7fb-cef00c107a7a">
       <Terms xmlns="http://schemas.microsoft.com/office/infopath/2007/PartnerControls"/>
     </lcf76f155ced4ddcb4097134ff3c332f>
   </documentManagement>
@@ -14633,10 +14633,10 @@
 </file>
 
 <file path=customXml/item4.xml><?xml version="1.0" encoding="utf-8"?>
-<ct:contentTypeSchema xmlns:ct="http://schemas.microsoft.com/office/2006/metadata/contentType" xmlns:ma="http://schemas.microsoft.com/office/2006/metadata/properties/metaAttributes" ct:_="" ma:_="" ma:contentTypeName="Document" ma:contentTypeID="0x010100B51EC7ECFAC78D4E8EF6CBAFFF0B3505" ma:contentTypeVersion="17" ma:contentTypeDescription="Create a new document." ma:contentTypeScope="" ma:versionID="7e0d9d996845e2cef65e12e895c4c91e">
-  <xsd:schema xmlns:xsd="http://www.w3.org/2001/XMLSchema" xmlns:xs="http://www.w3.org/2001/XMLSchema" xmlns:p="http://schemas.microsoft.com/office/2006/metadata/properties" xmlns:ns2="cf9f6c1f-8ad0-4eb8-bb2b-fb0b622a341e" xmlns:ns3="72c39c84-b0a3-45a2-a38c-ff46bb47f11f" targetNamespace="http://schemas.microsoft.com/office/2006/metadata/properties" ma:root="true" ma:fieldsID="97eb945ec045b4d52e9ff03a8a8db852" ns2:_="" ns3:_="">
-    <xsd:import namespace="cf9f6c1f-8ad0-4eb8-bb2b-fb0b622a341e"/>
-    <xsd:import namespace="72c39c84-b0a3-45a2-a38c-ff46bb47f11f"/>
+<ct:contentTypeSchema xmlns:ct="http://schemas.microsoft.com/office/2006/metadata/contentType" xmlns:ma="http://schemas.microsoft.com/office/2006/metadata/properties/metaAttributes" ct:_="" ma:_="" ma:contentTypeName="Document" ma:contentTypeID="0x0101001DC44D19606E8540AF995795CBBBCE63" ma:contentTypeVersion="15" ma:contentTypeDescription="Create a new document." ma:contentTypeScope="" ma:versionID="e7289f370a5204a7f65a57e64255ba54">
+  <xsd:schema xmlns:xsd="http://www.w3.org/2001/XMLSchema" xmlns:xs="http://www.w3.org/2001/XMLSchema" xmlns:p="http://schemas.microsoft.com/office/2006/metadata/properties" xmlns:ns2="e718a8af-5d48-45b1-a7fb-cef00c107a7a" xmlns:ns3="715913e6-4bf0-458f-8160-f18e142d04ff" targetNamespace="http://schemas.microsoft.com/office/2006/metadata/properties" ma:root="true" ma:fieldsID="dfa4d2400c415f2e6245c833fda60061" ns2:_="" ns3:_="">
+    <xsd:import namespace="e718a8af-5d48-45b1-a7fb-cef00c107a7a"/>
+    <xsd:import namespace="715913e6-4bf0-458f-8160-f18e142d04ff"/>
     <xsd:element name="properties">
       <xsd:complexType>
         <xsd:sequence>
@@ -14647,14 +14647,12 @@
                 <xsd:element ref="ns2:MediaServiceFastMetadata" minOccurs="0"/>
                 <xsd:element ref="ns2:MediaServiceAutoKeyPoints" minOccurs="0"/>
                 <xsd:element ref="ns2:MediaServiceKeyPoints" minOccurs="0"/>
-                <xsd:element ref="ns2:MediaServiceDateTaken" minOccurs="0"/>
                 <xsd:element ref="ns2:MediaServiceGenerationTime" minOccurs="0"/>
                 <xsd:element ref="ns2:MediaServiceEventHashCode" minOccurs="0"/>
                 <xsd:element ref="ns2:MediaServiceOCR" minOccurs="0"/>
+                <xsd:element ref="ns2:MediaServiceDateTaken" minOccurs="0"/>
+                <xsd:element ref="ns2:MediaLengthInSeconds" minOccurs="0"/>
                 <xsd:element ref="ns2:MediaServiceLocation" minOccurs="0"/>
-                <xsd:element ref="ns3:SharedWithUsers" minOccurs="0"/>
-                <xsd:element ref="ns3:SharedWithDetails" minOccurs="0"/>
-                <xsd:element ref="ns2:MediaLengthInSeconds" minOccurs="0"/>
                 <xsd:element ref="ns2:lcf76f155ced4ddcb4097134ff3c332f" minOccurs="0"/>
                 <xsd:element ref="ns3:TaxCatchAll" minOccurs="0"/>
                 <xsd:element ref="ns2:MediaServiceObjectDetectorVersions" minOccurs="0"/>
@@ -14665,7 +14663,7 @@
       </xsd:complexType>
     </xsd:element>
   </xsd:schema>
-  <xsd:schema xmlns:xsd="http://www.w3.org/2001/XMLSchema" xmlns:xs="http://www.w3.org/2001/XMLSchema" xmlns:dms="http://schemas.microsoft.com/office/2006/documentManagement/types" xmlns:pc="http://schemas.microsoft.com/office/infopath/2007/PartnerControls" targetNamespace="cf9f6c1f-8ad0-4eb8-bb2b-fb0b622a341e" elementFormDefault="qualified">
+  <xsd:schema xmlns:xsd="http://www.w3.org/2001/XMLSchema" xmlns:xs="http://www.w3.org/2001/XMLSchema" xmlns:dms="http://schemas.microsoft.com/office/2006/documentManagement/types" xmlns:pc="http://schemas.microsoft.com/office/infopath/2007/PartnerControls" targetNamespace="e718a8af-5d48-45b1-a7fb-cef00c107a7a" elementFormDefault="qualified">
     <xsd:import namespace="http://schemas.microsoft.com/office/2006/documentManagement/types"/>
     <xsd:import namespace="http://schemas.microsoft.com/office/infopath/2007/PartnerControls"/>
     <xsd:element name="MediaServiceMetadata" ma:index="8" nillable="true" ma:displayName="MediaServiceMetadata" ma:hidden="true" ma:internalName="MediaServiceMetadata" ma:readOnly="true">
@@ -14690,81 +14688,55 @@
         </xsd:restriction>
       </xsd:simpleType>
     </xsd:element>
-    <xsd:element name="MediaServiceDateTaken" ma:index="12" nillable="true" ma:displayName="MediaServiceDateTaken" ma:hidden="true" ma:internalName="MediaServiceDateTaken" ma:readOnly="true">
+    <xsd:element name="MediaServiceGenerationTime" ma:index="12" nillable="true" ma:displayName="MediaServiceGenerationTime" ma:hidden="true" ma:internalName="MediaServiceGenerationTime" ma:readOnly="true">
       <xsd:simpleType>
         <xsd:restriction base="dms:Text"/>
       </xsd:simpleType>
     </xsd:element>
-    <xsd:element name="MediaServiceGenerationTime" ma:index="13" nillable="true" ma:displayName="MediaServiceGenerationTime" ma:hidden="true" ma:internalName="MediaServiceGenerationTime" ma:readOnly="true">
+    <xsd:element name="MediaServiceEventHashCode" ma:index="13" nillable="true" ma:displayName="MediaServiceEventHashCode" ma:hidden="true" ma:internalName="MediaServiceEventHashCode" ma:readOnly="true">
       <xsd:simpleType>
         <xsd:restriction base="dms:Text"/>
       </xsd:simpleType>
     </xsd:element>
-    <xsd:element name="MediaServiceEventHashCode" ma:index="14" nillable="true" ma:displayName="MediaServiceEventHashCode" ma:hidden="true" ma:internalName="MediaServiceEventHashCode" ma:readOnly="true">
-      <xsd:simpleType>
-        <xsd:restriction base="dms:Text"/>
-      </xsd:simpleType>
-    </xsd:element>
-    <xsd:element name="MediaServiceOCR" ma:index="15" nillable="true" ma:displayName="Extracted Text" ma:internalName="MediaServiceOCR" ma:readOnly="true">
+    <xsd:element name="MediaServiceOCR" ma:index="14" nillable="true" ma:displayName="Extracted Text" ma:internalName="MediaServiceOCR" ma:readOnly="true">
       <xsd:simpleType>
         <xsd:restriction base="dms:Note">
           <xsd:maxLength value="255"/>
         </xsd:restriction>
       </xsd:simpleType>
     </xsd:element>
-    <xsd:element name="MediaServiceLocation" ma:index="16" nillable="true" ma:displayName="Location" ma:internalName="MediaServiceLocation" ma:readOnly="true">
+    <xsd:element name="MediaServiceDateTaken" ma:index="15" nillable="true" ma:displayName="MediaServiceDateTaken" ma:hidden="true" ma:internalName="MediaServiceDateTaken" ma:readOnly="true">
       <xsd:simpleType>
         <xsd:restriction base="dms:Text"/>
       </xsd:simpleType>
     </xsd:element>
-    <xsd:element name="MediaLengthInSeconds" ma:index="19" nillable="true" ma:displayName="Length (seconds)" ma:internalName="MediaLengthInSeconds" ma:readOnly="true">
+    <xsd:element name="MediaLengthInSeconds" ma:index="16" nillable="true" ma:displayName="MediaLengthInSeconds" ma:hidden="true" ma:internalName="MediaLengthInSeconds" ma:readOnly="true">
       <xsd:simpleType>
         <xsd:restriction base="dms:Unknown"/>
       </xsd:simpleType>
     </xsd:element>
-    <xsd:element name="lcf76f155ced4ddcb4097134ff3c332f" ma:index="21" nillable="true" ma:taxonomy="true" ma:internalName="lcf76f155ced4ddcb4097134ff3c332f" ma:taxonomyFieldName="MediaServiceImageTags" ma:displayName="Image Tags" ma:readOnly="false" ma:fieldId="{5cf76f15-5ced-4ddc-b409-7134ff3c332f}" ma:taxonomyMulti="true" ma:sspId="26ec1fed-e6ae-4c84-a4ac-123136fd9316" ma:termSetId="09814cd3-568e-fe90-9814-8d621ff8fb84" ma:anchorId="fba54fb3-c3e1-fe81-a776-ca4b69148c4d" ma:open="true" ma:isKeyword="false">
+    <xsd:element name="MediaServiceLocation" ma:index="17" nillable="true" ma:displayName="Location" ma:internalName="MediaServiceLocation" ma:readOnly="true">
+      <xsd:simpleType>
+        <xsd:restriction base="dms:Text"/>
+      </xsd:simpleType>
+    </xsd:element>
+    <xsd:element name="lcf76f155ced4ddcb4097134ff3c332f" ma:index="19" nillable="true" ma:taxonomy="true" ma:internalName="lcf76f155ced4ddcb4097134ff3c332f" ma:taxonomyFieldName="MediaServiceImageTags" ma:displayName="Image Tags" ma:readOnly="false" ma:fieldId="{5cf76f15-5ced-4ddc-b409-7134ff3c332f}" ma:taxonomyMulti="true" ma:sspId="26ec1fed-e6ae-4c84-a4ac-123136fd9316" ma:termSetId="09814cd3-568e-fe90-9814-8d621ff8fb84" ma:anchorId="fba54fb3-c3e1-fe81-a776-ca4b69148c4d" ma:open="true" ma:isKeyword="false">
       <xsd:complexType>
         <xsd:sequence>
           <xsd:element ref="pc:Terms" minOccurs="0" maxOccurs="1"/>
         </xsd:sequence>
       </xsd:complexType>
     </xsd:element>
-    <xsd:element name="MediaServiceObjectDetectorVersions" ma:index="23" nillable="true" ma:displayName="MediaServiceObjectDetectorVersions" ma:description="" ma:hidden="true" ma:indexed="true" ma:internalName="MediaServiceObjectDetectorVersions" ma:readOnly="true">
+    <xsd:element name="MediaServiceObjectDetectorVersions" ma:index="21" nillable="true" ma:displayName="MediaServiceObjectDetectorVersions" ma:description="" ma:hidden="true" ma:indexed="true" ma:internalName="MediaServiceObjectDetectorVersions" ma:readOnly="true">
       <xsd:simpleType>
         <xsd:restriction base="dms:Text"/>
       </xsd:simpleType>
     </xsd:element>
   </xsd:schema>
-  <xsd:schema xmlns:xsd="http://www.w3.org/2001/XMLSchema" xmlns:xs="http://www.w3.org/2001/XMLSchema" xmlns:dms="http://schemas.microsoft.com/office/2006/documentManagement/types" xmlns:pc="http://schemas.microsoft.com/office/infopath/2007/PartnerControls" targetNamespace="72c39c84-b0a3-45a2-a38c-ff46bb47f11f" elementFormDefault="qualified">
+  <xsd:schema xmlns:xsd="http://www.w3.org/2001/XMLSchema" xmlns:xs="http://www.w3.org/2001/XMLSchema" xmlns:dms="http://schemas.microsoft.com/office/2006/documentManagement/types" xmlns:pc="http://schemas.microsoft.com/office/infopath/2007/PartnerControls" targetNamespace="715913e6-4bf0-458f-8160-f18e142d04ff" elementFormDefault="qualified">
     <xsd:import namespace="http://schemas.microsoft.com/office/2006/documentManagement/types"/>
     <xsd:import namespace="http://schemas.microsoft.com/office/infopath/2007/PartnerControls"/>
-    <xsd:element name="SharedWithUsers" ma:index="17" nillable="true" ma:displayName="Shared With" ma:internalName="SharedWithUsers" ma:readOnly="true">
-      <xsd:complexType>
-        <xsd:complexContent>
-          <xsd:extension base="dms:UserMulti">
-            <xsd:sequence>
-              <xsd:element name="UserInfo" minOccurs="0" maxOccurs="unbounded">
-                <xsd:complexType>
-                  <xsd:sequence>
-                    <xsd:element name="DisplayName" type="xsd:string" minOccurs="0"/>
-                    <xsd:element name="AccountId" type="dms:UserId" minOccurs="0" nillable="true"/>
-                    <xsd:element name="AccountType" type="xsd:string" minOccurs="0"/>
-                  </xsd:sequence>
-                </xsd:complexType>
-              </xsd:element>
-            </xsd:sequence>
-          </xsd:extension>
-        </xsd:complexContent>
-      </xsd:complexType>
-    </xsd:element>
-    <xsd:element name="SharedWithDetails" ma:index="18" nillable="true" ma:displayName="Shared With Details" ma:internalName="SharedWithDetails" ma:readOnly="true">
-      <xsd:simpleType>
-        <xsd:restriction base="dms:Note">
-          <xsd:maxLength value="255"/>
-        </xsd:restriction>
-      </xsd:simpleType>
-    </xsd:element>
-    <xsd:element name="TaxCatchAll" ma:index="22" nillable="true" ma:displayName="Taxonomy Catch All Column" ma:hidden="true" ma:list="{230263d0-9f1a-4e63-a49c-f06b563fb00a}" ma:internalName="TaxCatchAll" ma:showField="CatchAllData" ma:web="72c39c84-b0a3-45a2-a38c-ff46bb47f11f">
+    <xsd:element name="TaxCatchAll" ma:index="20" nillable="true" ma:displayName="Taxonomy Catch All Column" ma:hidden="true" ma:list="{b05470fb-f248-421d-a4ae-c1bb0b45488d}" ma:internalName="TaxCatchAll" ma:showField="CatchAllData" ma:web="715913e6-4bf0-458f-8160-f18e142d04ff">
       <xsd:complexType>
         <xsd:complexContent>
           <xsd:extension base="dms:MultiChoiceLookup">
@@ -14903,20 +14875,5 @@
 </file>
 
 <file path=customXml/itemProps4.xml><?xml version="1.0" encoding="utf-8"?>
-<ds:datastoreItem xmlns:ds="http://schemas.openxmlformats.org/officeDocument/2006/customXml" ds:itemID="{2C880783-0056-447D-B52A-B39D87F18D3B}">
-  <ds:schemaRefs>
-    <ds:schemaRef ds:uri="http://schemas.microsoft.com/office/2006/metadata/contentType"/>
-    <ds:schemaRef ds:uri="http://schemas.microsoft.com/office/2006/metadata/properties/metaAttributes"/>
-    <ds:schemaRef ds:uri="http://www.w3.org/2001/XMLSchema"/>
-    <ds:schemaRef ds:uri="http://schemas.microsoft.com/office/2006/metadata/properties"/>
-    <ds:schemaRef ds:uri="cf9f6c1f-8ad0-4eb8-bb2b-fb0b622a341e"/>
-    <ds:schemaRef ds:uri="72c39c84-b0a3-45a2-a38c-ff46bb47f11f"/>
-    <ds:schemaRef ds:uri="http://schemas.microsoft.com/office/2006/documentManagement/types"/>
-    <ds:schemaRef ds:uri="http://schemas.microsoft.com/office/infopath/2007/PartnerControls"/>
-    <ds:schemaRef ds:uri="http://schemas.openxmlformats.org/package/2006/metadata/core-properties"/>
-    <ds:schemaRef ds:uri="http://purl.org/dc/elements/1.1/"/>
-    <ds:schemaRef ds:uri="http://purl.org/dc/terms/"/>
-    <ds:schemaRef ds:uri="http://schemas.microsoft.com/internal/obd"/>
-  </ds:schemaRefs>
-</ds:datastoreItem>
+<ds:datastoreItem xmlns:ds="http://schemas.openxmlformats.org/officeDocument/2006/customXml" ds:itemID="{71CB3141-D604-4E59-8175-31F069DD66A1}"/>
 </file>
</xml_diff>